<commit_message>
(FEAT): Subida de archivos y cambios en página web
</commit_message>
<xml_diff>
--- a/Fase 2/Evidencias Proyecto/Evidencias de documentación/Informe_arquitectura_FlashMatch.docx
+++ b/Fase 2/Evidencias Proyecto/Evidencias de documentación/Informe_arquitectura_FlashMatch.docx
@@ -63,12 +63,12 @@
           <wp:inline distB="114300" distT="114300" distL="114300" distR="114300">
             <wp:extent cx="5731200" cy="1663700"/>
             <wp:effectExtent b="0" l="0" r="0" t="0"/>
-            <wp:docPr id="2" name="image3.png"/>
+            <wp:docPr id="3" name="image2.png"/>
             <a:graphic>
               <a:graphicData uri="http://schemas.openxmlformats.org/drawingml/2006/picture">
                 <pic:pic>
                   <pic:nvPicPr>
-                    <pic:cNvPr id="0" name="image3.png"/>
+                    <pic:cNvPr id="0" name="image2.png"/>
                     <pic:cNvPicPr preferRelativeResize="0"/>
                   </pic:nvPicPr>
                   <pic:blipFill>
@@ -166,7 +166,7 @@
       <w:pPr>
         <w:numPr>
           <w:ilvl w:val="0"/>
-          <w:numId w:val="13"/>
+          <w:numId w:val="10"/>
         </w:numPr>
         <w:spacing w:line="276" w:lineRule="auto"/>
         <w:ind w:left="720" w:hanging="360"/>
@@ -187,7 +187,7 @@
       <w:pPr>
         <w:numPr>
           <w:ilvl w:val="0"/>
-          <w:numId w:val="13"/>
+          <w:numId w:val="10"/>
         </w:numPr>
         <w:spacing w:line="276" w:lineRule="auto"/>
         <w:ind w:left="720" w:hanging="360"/>
@@ -208,7 +208,7 @@
       <w:pPr>
         <w:numPr>
           <w:ilvl w:val="0"/>
-          <w:numId w:val="13"/>
+          <w:numId w:val="10"/>
         </w:numPr>
         <w:spacing w:line="276" w:lineRule="auto"/>
         <w:ind w:left="720" w:hanging="360"/>
@@ -283,7 +283,7 @@
       <w:pPr>
         <w:numPr>
           <w:ilvl w:val="0"/>
-          <w:numId w:val="10"/>
+          <w:numId w:val="14"/>
         </w:numPr>
         <w:spacing w:line="276" w:lineRule="auto"/>
         <w:ind w:left="720" w:hanging="360"/>
@@ -476,7 +476,7 @@
         <w:rPr>
           <w:rtl w:val="0"/>
         </w:rPr>
-        <w:t xml:space="preserve">14/10/2024</w:t>
+        <w:t xml:space="preserve">18/11/2024</w:t>
       </w:r>
       <w:r>
         <w:rPr>
@@ -981,6 +981,55 @@
               <w:tab w:val="right" w:leader="dot" w:pos="12000"/>
             </w:tabs>
             <w:spacing w:before="60" w:line="240" w:lineRule="auto"/>
+            <w:ind w:left="720" w:firstLine="0"/>
+            <w:rPr>
+              <w:rFonts w:ascii="Arial" w:cs="Arial" w:eastAsia="Arial" w:hAnsi="Arial"/>
+              <w:b w:val="0"/>
+              <w:i w:val="0"/>
+              <w:smallCaps w:val="0"/>
+              <w:strike w:val="0"/>
+              <w:color w:val="000000"/>
+              <w:sz w:val="22"/>
+              <w:szCs w:val="22"/>
+              <w:u w:val="none"/>
+              <w:shd w:fill="auto" w:val="clear"/>
+              <w:vertAlign w:val="baseline"/>
+            </w:rPr>
+          </w:pPr>
+          <w:hyperlink w:anchor="_3jihethamwxd">
+            <w:r>
+              <w:rPr>
+                <w:rFonts w:ascii="Arial" w:cs="Arial" w:eastAsia="Arial" w:hAnsi="Arial"/>
+                <w:b w:val="0"/>
+                <w:i w:val="0"/>
+                <w:smallCaps w:val="0"/>
+                <w:strike w:val="0"/>
+                <w:color w:val="000000"/>
+                <w:sz w:val="22"/>
+                <w:szCs w:val="22"/>
+                <w:u w:val="none"/>
+                <w:shd w:fill="auto" w:val="clear"/>
+                <w:vertAlign w:val="baseline"/>
+                <w:rtl w:val="0"/>
+              </w:rPr>
+              <w:t xml:space="preserve">3.1.6. Pagos</w:t>
+              <w:tab/>
+              <w:t xml:space="preserve">7</w:t>
+            </w:r>
+          </w:hyperlink>
+          <w:r>
+            <w:rPr>
+              <w:rtl w:val="0"/>
+            </w:rPr>
+          </w:r>
+        </w:p>
+        <w:p>
+          <w:pPr>
+            <w:widowControl w:val="0"/>
+            <w:tabs>
+              <w:tab w:val="right" w:leader="dot" w:pos="12000"/>
+            </w:tabs>
+            <w:spacing w:before="60" w:line="240" w:lineRule="auto"/>
             <w:ind w:left="360" w:firstLine="0"/>
             <w:rPr>
               <w:rFonts w:ascii="Arial" w:cs="Arial" w:eastAsia="Arial" w:hAnsi="Arial"/>
@@ -1014,7 +1063,7 @@
               </w:rPr>
               <w:t xml:space="preserve">3.2. Flujo de Datos</w:t>
               <w:tab/>
-              <w:t xml:space="preserve">7</w:t>
+              <w:t xml:space="preserve">8</w:t>
             </w:r>
           </w:hyperlink>
           <w:r>
@@ -1063,7 +1112,7 @@
               </w:rPr>
               <w:t xml:space="preserve">3.3. Diagrama de Arquitectura</w:t>
               <w:tab/>
-              <w:t xml:space="preserve">8</w:t>
+              <w:t xml:space="preserve">9</w:t>
             </w:r>
           </w:hyperlink>
           <w:r>
@@ -1111,7 +1160,7 @@
               </w:rPr>
               <w:t xml:space="preserve">4. Consideraciones de Implementación</w:t>
               <w:tab/>
-              <w:t xml:space="preserve">9</w:t>
+              <w:t xml:space="preserve">10</w:t>
             </w:r>
           </w:hyperlink>
           <w:r>
@@ -1160,7 +1209,7 @@
               </w:rPr>
               <w:t xml:space="preserve">4.1. Seguridad</w:t>
               <w:tab/>
-              <w:t xml:space="preserve">9</w:t>
+              <w:t xml:space="preserve">10</w:t>
             </w:r>
           </w:hyperlink>
           <w:r>
@@ -1209,7 +1258,7 @@
               </w:rPr>
               <w:t xml:space="preserve">4.2. Escalabilidad</w:t>
               <w:tab/>
-              <w:t xml:space="preserve">9</w:t>
+              <w:t xml:space="preserve">10</w:t>
             </w:r>
           </w:hyperlink>
           <w:r>
@@ -1258,7 +1307,7 @@
               </w:rPr>
               <w:t xml:space="preserve">4.3. Mantenimiento</w:t>
               <w:tab/>
-              <w:t xml:space="preserve">9</w:t>
+              <w:t xml:space="preserve">10</w:t>
             </w:r>
           </w:hyperlink>
           <w:r>
@@ -1307,7 +1356,7 @@
               </w:rPr>
               <w:t xml:space="preserve">4.4. Integración Continua y Despliegue</w:t>
               <w:tab/>
-              <w:t xml:space="preserve">9</w:t>
+              <w:t xml:space="preserve">10</w:t>
             </w:r>
           </w:hyperlink>
           <w:r>
@@ -1355,7 +1404,7 @@
               </w:rPr>
               <w:t xml:space="preserve">5. Estrategia de Implementación de IA</w:t>
               <w:tab/>
-              <w:t xml:space="preserve">10</w:t>
+              <w:t xml:space="preserve">11</w:t>
             </w:r>
           </w:hyperlink>
           <w:r>
@@ -1404,7 +1453,7 @@
               </w:rPr>
               <w:t xml:space="preserve">5.1. Recopilación de Datos</w:t>
               <w:tab/>
-              <w:t xml:space="preserve">10</w:t>
+              <w:t xml:space="preserve">11</w:t>
             </w:r>
           </w:hyperlink>
           <w:r>
@@ -1453,7 +1502,7 @@
               </w:rPr>
               <w:t xml:space="preserve">5.2. Desarrollo de Modelos de IA</w:t>
               <w:tab/>
-              <w:t xml:space="preserve">10</w:t>
+              <w:t xml:space="preserve">11</w:t>
             </w:r>
           </w:hyperlink>
           <w:r>
@@ -1502,7 +1551,7 @@
               </w:rPr>
               <w:t xml:space="preserve">5.3. Integración en el Sistema</w:t>
               <w:tab/>
-              <w:t xml:space="preserve">10</w:t>
+              <w:t xml:space="preserve">11</w:t>
             </w:r>
           </w:hyperlink>
           <w:r>
@@ -1550,7 +1599,7 @@
               </w:rPr>
               <w:t xml:space="preserve">6. Conclusión</w:t>
               <w:tab/>
-              <w:t xml:space="preserve">11</w:t>
+              <w:t xml:space="preserve">12</w:t>
             </w:r>
           </w:hyperlink>
           <w:r>
@@ -1705,7 +1754,7 @@
         <w:widowControl w:val="0"/>
         <w:numPr>
           <w:ilvl w:val="0"/>
-          <w:numId w:val="6"/>
+          <w:numId w:val="1"/>
         </w:numPr>
         <w:spacing w:after="0" w:afterAutospacing="0" w:before="240" w:line="360" w:lineRule="auto"/>
         <w:ind w:left="720" w:hanging="360"/>
@@ -1733,7 +1782,7 @@
         <w:widowControl w:val="0"/>
         <w:numPr>
           <w:ilvl w:val="0"/>
-          <w:numId w:val="6"/>
+          <w:numId w:val="1"/>
         </w:numPr>
         <w:spacing w:after="0" w:afterAutospacing="0" w:before="0" w:beforeAutospacing="0" w:line="360" w:lineRule="auto"/>
         <w:ind w:left="720" w:hanging="360"/>
@@ -1761,7 +1810,7 @@
         <w:widowControl w:val="0"/>
         <w:numPr>
           <w:ilvl w:val="0"/>
-          <w:numId w:val="6"/>
+          <w:numId w:val="1"/>
         </w:numPr>
         <w:spacing w:after="240" w:before="0" w:beforeAutospacing="0" w:line="360" w:lineRule="auto"/>
         <w:ind w:left="720" w:hanging="360"/>
@@ -1864,7 +1913,7 @@
         <w:widowControl w:val="0"/>
         <w:numPr>
           <w:ilvl w:val="0"/>
-          <w:numId w:val="8"/>
+          <w:numId w:val="4"/>
         </w:numPr>
         <w:spacing w:after="0" w:afterAutospacing="0" w:before="240" w:line="360" w:lineRule="auto"/>
         <w:ind w:left="720" w:hanging="360"/>
@@ -1892,7 +1941,7 @@
         <w:widowControl w:val="0"/>
         <w:numPr>
           <w:ilvl w:val="1"/>
-          <w:numId w:val="8"/>
+          <w:numId w:val="4"/>
         </w:numPr>
         <w:spacing w:after="0" w:afterAutospacing="0" w:before="0" w:beforeAutospacing="0" w:line="360" w:lineRule="auto"/>
         <w:ind w:left="1440" w:hanging="360"/>
@@ -1920,7 +1969,7 @@
         <w:widowControl w:val="0"/>
         <w:numPr>
           <w:ilvl w:val="1"/>
-          <w:numId w:val="8"/>
+          <w:numId w:val="4"/>
         </w:numPr>
         <w:spacing w:after="0" w:afterAutospacing="0" w:before="0" w:beforeAutospacing="0" w:line="360" w:lineRule="auto"/>
         <w:ind w:left="1440" w:hanging="360"/>
@@ -1948,7 +1997,7 @@
         <w:widowControl w:val="0"/>
         <w:numPr>
           <w:ilvl w:val="1"/>
-          <w:numId w:val="8"/>
+          <w:numId w:val="4"/>
         </w:numPr>
         <w:spacing w:after="0" w:afterAutospacing="0" w:before="0" w:beforeAutospacing="0" w:line="360" w:lineRule="auto"/>
         <w:ind w:left="1440" w:hanging="360"/>
@@ -1976,7 +2025,7 @@
         <w:widowControl w:val="0"/>
         <w:numPr>
           <w:ilvl w:val="0"/>
-          <w:numId w:val="8"/>
+          <w:numId w:val="4"/>
         </w:numPr>
         <w:spacing w:after="0" w:afterAutospacing="0" w:before="0" w:beforeAutospacing="0" w:line="360" w:lineRule="auto"/>
         <w:ind w:left="720" w:hanging="360"/>
@@ -2004,7 +2053,7 @@
         <w:widowControl w:val="0"/>
         <w:numPr>
           <w:ilvl w:val="1"/>
-          <w:numId w:val="8"/>
+          <w:numId w:val="4"/>
         </w:numPr>
         <w:spacing w:after="0" w:afterAutospacing="0" w:before="0" w:beforeAutospacing="0" w:line="360" w:lineRule="auto"/>
         <w:ind w:left="1440" w:hanging="360"/>
@@ -2032,7 +2081,7 @@
         <w:widowControl w:val="0"/>
         <w:numPr>
           <w:ilvl w:val="1"/>
-          <w:numId w:val="8"/>
+          <w:numId w:val="4"/>
         </w:numPr>
         <w:spacing w:after="240" w:before="0" w:beforeAutospacing="0" w:line="360" w:lineRule="auto"/>
         <w:ind w:left="1440" w:hanging="360"/>
@@ -2079,7 +2128,7 @@
         <w:widowControl w:val="0"/>
         <w:numPr>
           <w:ilvl w:val="0"/>
-          <w:numId w:val="15"/>
+          <w:numId w:val="3"/>
         </w:numPr>
         <w:spacing w:after="0" w:afterAutospacing="0" w:before="240" w:line="360" w:lineRule="auto"/>
         <w:ind w:left="720" w:hanging="360"/>
@@ -2107,7 +2156,7 @@
         <w:widowControl w:val="0"/>
         <w:numPr>
           <w:ilvl w:val="1"/>
-          <w:numId w:val="15"/>
+          <w:numId w:val="3"/>
         </w:numPr>
         <w:spacing w:after="0" w:afterAutospacing="0" w:before="0" w:beforeAutospacing="0" w:line="360" w:lineRule="auto"/>
         <w:ind w:left="1440" w:hanging="360"/>
@@ -2135,7 +2184,7 @@
         <w:widowControl w:val="0"/>
         <w:numPr>
           <w:ilvl w:val="1"/>
-          <w:numId w:val="15"/>
+          <w:numId w:val="3"/>
         </w:numPr>
         <w:spacing w:after="0" w:afterAutospacing="0" w:before="0" w:beforeAutospacing="0" w:line="360" w:lineRule="auto"/>
         <w:ind w:left="1440" w:hanging="360"/>
@@ -2163,7 +2212,7 @@
         <w:widowControl w:val="0"/>
         <w:numPr>
           <w:ilvl w:val="0"/>
-          <w:numId w:val="15"/>
+          <w:numId w:val="3"/>
         </w:numPr>
         <w:spacing w:after="0" w:afterAutospacing="0" w:before="0" w:beforeAutospacing="0" w:line="360" w:lineRule="auto"/>
         <w:ind w:left="720" w:hanging="360"/>
@@ -2191,7 +2240,7 @@
         <w:widowControl w:val="0"/>
         <w:numPr>
           <w:ilvl w:val="1"/>
-          <w:numId w:val="15"/>
+          <w:numId w:val="3"/>
         </w:numPr>
         <w:spacing w:after="0" w:afterAutospacing="0" w:before="0" w:beforeAutospacing="0" w:line="360" w:lineRule="auto"/>
         <w:ind w:left="1440" w:hanging="360"/>
@@ -2219,7 +2268,7 @@
         <w:widowControl w:val="0"/>
         <w:numPr>
           <w:ilvl w:val="1"/>
-          <w:numId w:val="15"/>
+          <w:numId w:val="3"/>
         </w:numPr>
         <w:spacing w:after="240" w:before="0" w:beforeAutospacing="0" w:line="360" w:lineRule="auto"/>
         <w:ind w:left="1440" w:hanging="360"/>
@@ -2266,7 +2315,7 @@
         <w:widowControl w:val="0"/>
         <w:numPr>
           <w:ilvl w:val="0"/>
-          <w:numId w:val="7"/>
+          <w:numId w:val="9"/>
         </w:numPr>
         <w:spacing w:after="0" w:afterAutospacing="0" w:before="240" w:line="360" w:lineRule="auto"/>
         <w:ind w:left="720" w:hanging="360"/>
@@ -2294,7 +2343,7 @@
         <w:widowControl w:val="0"/>
         <w:numPr>
           <w:ilvl w:val="1"/>
-          <w:numId w:val="7"/>
+          <w:numId w:val="9"/>
         </w:numPr>
         <w:spacing w:after="0" w:afterAutospacing="0" w:before="0" w:beforeAutospacing="0" w:line="360" w:lineRule="auto"/>
         <w:ind w:left="1440" w:hanging="360"/>
@@ -2335,7 +2384,7 @@
         <w:widowControl w:val="0"/>
         <w:numPr>
           <w:ilvl w:val="1"/>
-          <w:numId w:val="7"/>
+          <w:numId w:val="9"/>
         </w:numPr>
         <w:spacing w:after="0" w:afterAutospacing="0" w:before="0" w:beforeAutospacing="0" w:line="360" w:lineRule="auto"/>
         <w:ind w:left="1440" w:hanging="360"/>
@@ -2363,7 +2412,7 @@
         <w:widowControl w:val="0"/>
         <w:numPr>
           <w:ilvl w:val="1"/>
-          <w:numId w:val="7"/>
+          <w:numId w:val="9"/>
         </w:numPr>
         <w:spacing w:after="240" w:before="0" w:beforeAutospacing="0" w:line="360" w:lineRule="auto"/>
         <w:ind w:left="1440" w:hanging="360"/>
@@ -2410,7 +2459,7 @@
         <w:widowControl w:val="0"/>
         <w:numPr>
           <w:ilvl w:val="0"/>
-          <w:numId w:val="12"/>
+          <w:numId w:val="7"/>
         </w:numPr>
         <w:spacing w:after="0" w:afterAutospacing="0" w:before="240" w:line="360" w:lineRule="auto"/>
         <w:ind w:left="720" w:hanging="360"/>
@@ -2438,7 +2487,7 @@
         <w:widowControl w:val="0"/>
         <w:numPr>
           <w:ilvl w:val="1"/>
-          <w:numId w:val="12"/>
+          <w:numId w:val="7"/>
         </w:numPr>
         <w:spacing w:after="0" w:afterAutospacing="0" w:before="0" w:beforeAutospacing="0" w:line="360" w:lineRule="auto"/>
         <w:ind w:left="1440" w:hanging="360"/>
@@ -2466,7 +2515,7 @@
         <w:widowControl w:val="0"/>
         <w:numPr>
           <w:ilvl w:val="1"/>
-          <w:numId w:val="12"/>
+          <w:numId w:val="7"/>
         </w:numPr>
         <w:spacing w:after="0" w:afterAutospacing="0" w:before="0" w:beforeAutospacing="0" w:line="360" w:lineRule="auto"/>
         <w:ind w:left="1440" w:hanging="360"/>
@@ -2494,7 +2543,7 @@
         <w:widowControl w:val="0"/>
         <w:numPr>
           <w:ilvl w:val="1"/>
-          <w:numId w:val="12"/>
+          <w:numId w:val="7"/>
         </w:numPr>
         <w:spacing w:after="240" w:before="0" w:beforeAutospacing="0" w:line="360" w:lineRule="auto"/>
         <w:ind w:left="1440" w:hanging="360"/>
@@ -2541,7 +2590,7 @@
         <w:widowControl w:val="0"/>
         <w:numPr>
           <w:ilvl w:val="0"/>
-          <w:numId w:val="2"/>
+          <w:numId w:val="13"/>
         </w:numPr>
         <w:spacing w:after="0" w:afterAutospacing="0" w:before="240" w:line="360" w:lineRule="auto"/>
         <w:ind w:left="720" w:hanging="360"/>
@@ -2569,7 +2618,7 @@
         <w:widowControl w:val="0"/>
         <w:numPr>
           <w:ilvl w:val="1"/>
-          <w:numId w:val="2"/>
+          <w:numId w:val="13"/>
         </w:numPr>
         <w:spacing w:after="0" w:afterAutospacing="0" w:before="0" w:beforeAutospacing="0" w:line="360" w:lineRule="auto"/>
         <w:ind w:left="1440" w:hanging="360"/>
@@ -2597,7 +2646,7 @@
         <w:widowControl w:val="0"/>
         <w:numPr>
           <w:ilvl w:val="1"/>
-          <w:numId w:val="2"/>
+          <w:numId w:val="13"/>
         </w:numPr>
         <w:spacing w:after="240" w:before="0" w:beforeAutospacing="0" w:line="360" w:lineRule="auto"/>
         <w:ind w:left="1440" w:hanging="360"/>
@@ -2618,328 +2667,6 @@
           <w:rtl w:val="0"/>
         </w:rPr>
         <w:t xml:space="preserve">: Se implementan mecanismos para segmentar usuarios y enviar notificaciones personalizadas basadas en su actividad y preferencias.</w:t>
-      </w:r>
-      <w:r>
-        <w:br w:type="page"/>
-      </w:r>
-      <w:r>
-        <w:rPr>
-          <w:rtl w:val="0"/>
-        </w:rPr>
-      </w:r>
-    </w:p>
-    <w:p>
-      <w:pPr>
-        <w:pStyle w:val="Heading2"/>
-        <w:rPr/>
-      </w:pPr>
-      <w:bookmarkStart w:colFirst="0" w:colLast="0" w:name="_sedak6c4vhla" w:id="11"/>
-      <w:bookmarkEnd w:id="11"/>
-      <w:r>
-        <w:rPr>
-          <w:rtl w:val="0"/>
-        </w:rPr>
-        <w:t xml:space="preserve">3.2. Flujo de Datos</w:t>
-      </w:r>
-    </w:p>
-    <w:p>
-      <w:pPr>
-        <w:widowControl w:val="0"/>
-        <w:spacing w:after="240" w:before="240" w:line="360" w:lineRule="auto"/>
-        <w:jc w:val="both"/>
-        <w:rPr/>
-      </w:pPr>
-      <w:r>
-        <w:rPr>
-          <w:rtl w:val="0"/>
-        </w:rPr>
-        <w:t xml:space="preserve">El flujo de datos en </w:t>
-      </w:r>
-      <w:r>
-        <w:rPr>
-          <w:b w:val="1"/>
-          <w:rtl w:val="0"/>
-        </w:rPr>
-        <w:t xml:space="preserve">"FlashMatch"</w:t>
-      </w:r>
-      <w:r>
-        <w:rPr>
-          <w:rtl w:val="0"/>
-        </w:rPr>
-        <w:t xml:space="preserve"> se describe a continuación:</w:t>
-      </w:r>
-    </w:p>
-    <w:p>
-      <w:pPr>
-        <w:widowControl w:val="0"/>
-        <w:numPr>
-          <w:ilvl w:val="0"/>
-          <w:numId w:val="16"/>
-        </w:numPr>
-        <w:spacing w:after="0" w:afterAutospacing="0" w:before="240" w:line="360" w:lineRule="auto"/>
-        <w:ind w:left="720" w:hanging="360"/>
-        <w:jc w:val="both"/>
-        <w:rPr>
-          <w:rFonts w:ascii="Calibri" w:cs="Calibri" w:eastAsia="Calibri" w:hAnsi="Calibri"/>
-        </w:rPr>
-      </w:pPr>
-      <w:r>
-        <w:rPr>
-          <w:b w:val="1"/>
-          <w:rtl w:val="0"/>
-        </w:rPr>
-        <w:t xml:space="preserve">Interacción del Usuario</w:t>
-      </w:r>
-      <w:r>
-        <w:rPr>
-          <w:rtl w:val="0"/>
-        </w:rPr>
-        <w:t xml:space="preserve">:</w:t>
-      </w:r>
-    </w:p>
-    <w:p>
-      <w:pPr>
-        <w:widowControl w:val="0"/>
-        <w:numPr>
-          <w:ilvl w:val="1"/>
-          <w:numId w:val="16"/>
-        </w:numPr>
-        <w:spacing w:after="0" w:afterAutospacing="0" w:before="0" w:beforeAutospacing="0" w:line="360" w:lineRule="auto"/>
-        <w:ind w:left="1440" w:hanging="360"/>
-        <w:jc w:val="both"/>
-        <w:rPr/>
-      </w:pPr>
-      <w:r>
-        <w:rPr>
-          <w:rtl w:val="0"/>
-        </w:rPr>
-        <w:t xml:space="preserve">Los usuarios inician sesión en la aplicación, buscan equipos o crean partidos a través de la interfaz móvil.</w:t>
-      </w:r>
-    </w:p>
-    <w:p>
-      <w:pPr>
-        <w:widowControl w:val="0"/>
-        <w:numPr>
-          <w:ilvl w:val="0"/>
-          <w:numId w:val="16"/>
-        </w:numPr>
-        <w:spacing w:after="0" w:afterAutospacing="0" w:before="0" w:beforeAutospacing="0" w:line="360" w:lineRule="auto"/>
-        <w:ind w:left="720" w:hanging="360"/>
-        <w:jc w:val="both"/>
-        <w:rPr>
-          <w:rFonts w:ascii="Calibri" w:cs="Calibri" w:eastAsia="Calibri" w:hAnsi="Calibri"/>
-        </w:rPr>
-      </w:pPr>
-      <w:r>
-        <w:rPr>
-          <w:b w:val="1"/>
-          <w:rtl w:val="0"/>
-        </w:rPr>
-        <w:t xml:space="preserve">Solicitud a la API REST</w:t>
-      </w:r>
-      <w:r>
-        <w:rPr>
-          <w:rtl w:val="0"/>
-        </w:rPr>
-        <w:t xml:space="preserve">:</w:t>
-      </w:r>
-    </w:p>
-    <w:p>
-      <w:pPr>
-        <w:widowControl w:val="0"/>
-        <w:numPr>
-          <w:ilvl w:val="1"/>
-          <w:numId w:val="16"/>
-        </w:numPr>
-        <w:spacing w:after="0" w:afterAutospacing="0" w:before="0" w:beforeAutospacing="0" w:line="360" w:lineRule="auto"/>
-        <w:ind w:left="1440" w:hanging="360"/>
-        <w:jc w:val="both"/>
-        <w:rPr/>
-      </w:pPr>
-      <w:r>
-        <w:rPr>
-          <w:rtl w:val="0"/>
-        </w:rPr>
-        <w:t xml:space="preserve">Las acciones del usuario generan solicitudes HTTP a la API REST, que valida la autenticación y autorización del usuario antes de procesar la solicitud.</w:t>
-      </w:r>
-    </w:p>
-    <w:p>
-      <w:pPr>
-        <w:widowControl w:val="0"/>
-        <w:numPr>
-          <w:ilvl w:val="0"/>
-          <w:numId w:val="16"/>
-        </w:numPr>
-        <w:spacing w:after="0" w:afterAutospacing="0" w:before="0" w:beforeAutospacing="0" w:line="360" w:lineRule="auto"/>
-        <w:ind w:left="720" w:hanging="360"/>
-        <w:jc w:val="both"/>
-        <w:rPr>
-          <w:rFonts w:ascii="Calibri" w:cs="Calibri" w:eastAsia="Calibri" w:hAnsi="Calibri"/>
-        </w:rPr>
-      </w:pPr>
-      <w:r>
-        <w:rPr>
-          <w:b w:val="1"/>
-          <w:rtl w:val="0"/>
-        </w:rPr>
-        <w:t xml:space="preserve">Gestión de Datos</w:t>
-      </w:r>
-      <w:r>
-        <w:rPr>
-          <w:rtl w:val="0"/>
-        </w:rPr>
-        <w:t xml:space="preserve">:</w:t>
-      </w:r>
-    </w:p>
-    <w:p>
-      <w:pPr>
-        <w:widowControl w:val="0"/>
-        <w:numPr>
-          <w:ilvl w:val="1"/>
-          <w:numId w:val="16"/>
-        </w:numPr>
-        <w:spacing w:after="0" w:afterAutospacing="0" w:before="0" w:beforeAutospacing="0" w:line="360" w:lineRule="auto"/>
-        <w:ind w:left="1440" w:hanging="360"/>
-        <w:jc w:val="both"/>
-        <w:rPr/>
-      </w:pPr>
-      <w:r>
-        <w:rPr>
-          <w:rtl w:val="0"/>
-        </w:rPr>
-        <w:t xml:space="preserve">La API REST interactúa con la base de datos PostgreSQL a través de TypeORM, recuperando, insertando o modificando datos según sea necesario.</w:t>
-      </w:r>
-    </w:p>
-    <w:p>
-      <w:pPr>
-        <w:widowControl w:val="0"/>
-        <w:numPr>
-          <w:ilvl w:val="1"/>
-          <w:numId w:val="16"/>
-        </w:numPr>
-        <w:spacing w:after="0" w:afterAutospacing="0" w:before="0" w:beforeAutospacing="0" w:line="360" w:lineRule="auto"/>
-        <w:ind w:left="1440" w:hanging="360"/>
-        <w:jc w:val="both"/>
-        <w:rPr/>
-      </w:pPr>
-      <w:r>
-        <w:rPr>
-          <w:rtl w:val="0"/>
-        </w:rPr>
-        <w:t xml:space="preserve">Los resultados se devuelven al frontend en formato JSON.</w:t>
-      </w:r>
-    </w:p>
-    <w:p>
-      <w:pPr>
-        <w:widowControl w:val="0"/>
-        <w:numPr>
-          <w:ilvl w:val="0"/>
-          <w:numId w:val="16"/>
-        </w:numPr>
-        <w:spacing w:after="0" w:afterAutospacing="0" w:before="0" w:beforeAutospacing="0" w:line="360" w:lineRule="auto"/>
-        <w:ind w:left="720" w:hanging="360"/>
-        <w:jc w:val="both"/>
-        <w:rPr>
-          <w:rFonts w:ascii="Calibri" w:cs="Calibri" w:eastAsia="Calibri" w:hAnsi="Calibri"/>
-        </w:rPr>
-      </w:pPr>
-      <w:r>
-        <w:rPr>
-          <w:b w:val="1"/>
-          <w:rtl w:val="0"/>
-        </w:rPr>
-        <w:t xml:space="preserve">Inteligencia Artificial</w:t>
-      </w:r>
-      <w:r>
-        <w:rPr>
-          <w:rtl w:val="0"/>
-        </w:rPr>
-        <w:t xml:space="preserve">:</w:t>
-      </w:r>
-    </w:p>
-    <w:p>
-      <w:pPr>
-        <w:widowControl w:val="0"/>
-        <w:numPr>
-          <w:ilvl w:val="1"/>
-          <w:numId w:val="16"/>
-        </w:numPr>
-        <w:spacing w:after="0" w:afterAutospacing="0" w:before="0" w:beforeAutospacing="0" w:line="360" w:lineRule="auto"/>
-        <w:ind w:left="1440" w:hanging="360"/>
-        <w:jc w:val="both"/>
-        <w:rPr/>
-      </w:pPr>
-      <w:r>
-        <w:rPr>
-          <w:rtl w:val="0"/>
-        </w:rPr>
-        <w:t xml:space="preserve">Al solicitar recomendaciones, el backend envía datos relevantes a los microservicios de IA.</w:t>
-      </w:r>
-    </w:p>
-    <w:p>
-      <w:pPr>
-        <w:widowControl w:val="0"/>
-        <w:numPr>
-          <w:ilvl w:val="1"/>
-          <w:numId w:val="16"/>
-        </w:numPr>
-        <w:spacing w:after="0" w:afterAutospacing="0" w:before="0" w:beforeAutospacing="0" w:line="360" w:lineRule="auto"/>
-        <w:ind w:left="1440" w:hanging="360"/>
-        <w:jc w:val="both"/>
-        <w:rPr/>
-      </w:pPr>
-      <w:r>
-        <w:rPr>
-          <w:rtl w:val="0"/>
-        </w:rPr>
-        <w:t xml:space="preserve">Estos microservicios procesan la información, ejecutan modelos de machine learning y devuelven recomendaciones optimizadas al backend.</w:t>
-      </w:r>
-    </w:p>
-    <w:p>
-      <w:pPr>
-        <w:widowControl w:val="0"/>
-        <w:numPr>
-          <w:ilvl w:val="0"/>
-          <w:numId w:val="16"/>
-        </w:numPr>
-        <w:spacing w:after="0" w:afterAutospacing="0" w:before="0" w:beforeAutospacing="0" w:line="360" w:lineRule="auto"/>
-        <w:ind w:left="720" w:hanging="360"/>
-        <w:jc w:val="both"/>
-        <w:rPr>
-          <w:rFonts w:ascii="Calibri" w:cs="Calibri" w:eastAsia="Calibri" w:hAnsi="Calibri"/>
-        </w:rPr>
-      </w:pPr>
-      <w:r>
-        <w:rPr>
-          <w:b w:val="1"/>
-          <w:rtl w:val="0"/>
-        </w:rPr>
-        <w:t xml:space="preserve">Notificaciones Push</w:t>
-      </w:r>
-      <w:r>
-        <w:rPr>
-          <w:rtl w:val="0"/>
-        </w:rPr>
-        <w:t xml:space="preserve">:</w:t>
-      </w:r>
-    </w:p>
-    <w:p>
-      <w:pPr>
-        <w:widowControl w:val="0"/>
-        <w:numPr>
-          <w:ilvl w:val="1"/>
-          <w:numId w:val="16"/>
-        </w:numPr>
-        <w:spacing w:after="240" w:before="0" w:beforeAutospacing="0" w:line="360" w:lineRule="auto"/>
-        <w:ind w:left="1440" w:hanging="360"/>
-        <w:jc w:val="both"/>
-        <w:rPr/>
-      </w:pPr>
-      <w:r>
-        <w:rPr>
-          <w:rtl w:val="0"/>
-        </w:rPr>
-        <w:t xml:space="preserve">Cuando ocurre un evento relevante, el backend envía una notificación a FCM, que se encarga de entregar la alerta a los dispositivos móviles de los usuarios.</w:t>
       </w:r>
     </w:p>
     <w:p>
@@ -2948,6 +2675,462 @@
         <w:keepNext w:val="0"/>
         <w:keepLines w:val="0"/>
         <w:widowControl w:val="0"/>
+        <w:spacing w:after="40" w:before="240" w:line="360" w:lineRule="auto"/>
+        <w:jc w:val="both"/>
+        <w:rPr/>
+      </w:pPr>
+      <w:bookmarkStart w:colFirst="0" w:colLast="0" w:name="_wz1hftr631d8" w:id="11"/>
+      <w:bookmarkEnd w:id="11"/>
+      <w:r>
+        <w:rPr>
+          <w:rtl w:val="0"/>
+        </w:rPr>
+      </w:r>
+    </w:p>
+    <w:p>
+      <w:pPr>
+        <w:pStyle w:val="Heading3"/>
+        <w:keepNext w:val="0"/>
+        <w:keepLines w:val="0"/>
+        <w:widowControl w:val="0"/>
+        <w:spacing w:after="40" w:before="240" w:line="360" w:lineRule="auto"/>
+        <w:jc w:val="both"/>
+        <w:rPr/>
+      </w:pPr>
+      <w:bookmarkStart w:colFirst="0" w:colLast="0" w:name="_3jihethamwxd" w:id="12"/>
+      <w:bookmarkEnd w:id="12"/>
+      <w:r>
+        <w:rPr>
+          <w:rtl w:val="0"/>
+        </w:rPr>
+        <w:t xml:space="preserve">3.1.6. Pagos</w:t>
+      </w:r>
+    </w:p>
+    <w:p>
+      <w:pPr>
+        <w:widowControl w:val="0"/>
+        <w:numPr>
+          <w:ilvl w:val="0"/>
+          <w:numId w:val="13"/>
+        </w:numPr>
+        <w:spacing w:after="0" w:afterAutospacing="0" w:before="240" w:line="360" w:lineRule="auto"/>
+        <w:ind w:left="720" w:hanging="360"/>
+        <w:jc w:val="both"/>
+        <w:rPr>
+          <w:rFonts w:ascii="Calibri" w:cs="Calibri" w:eastAsia="Calibri" w:hAnsi="Calibri"/>
+        </w:rPr>
+      </w:pPr>
+      <w:r>
+        <w:rPr>
+          <w:b w:val="1"/>
+          <w:rtl w:val="0"/>
+        </w:rPr>
+        <w:t xml:space="preserve">Mercado Pago</w:t>
+      </w:r>
+      <w:r>
+        <w:rPr>
+          <w:rtl w:val="0"/>
+        </w:rPr>
+        <w:t xml:space="preserve">:</w:t>
+      </w:r>
+    </w:p>
+    <w:p>
+      <w:pPr>
+        <w:widowControl w:val="0"/>
+        <w:numPr>
+          <w:ilvl w:val="1"/>
+          <w:numId w:val="13"/>
+        </w:numPr>
+        <w:spacing w:after="0" w:afterAutospacing="0" w:before="0" w:beforeAutospacing="0" w:line="360" w:lineRule="auto"/>
+        <w:ind w:left="1440" w:hanging="360"/>
+        <w:jc w:val="both"/>
+        <w:rPr>
+          <w:rFonts w:ascii="Calibri" w:cs="Calibri" w:eastAsia="Calibri" w:hAnsi="Calibri"/>
+        </w:rPr>
+      </w:pPr>
+      <w:r>
+        <w:rPr>
+          <w:b w:val="1"/>
+          <w:rtl w:val="0"/>
+        </w:rPr>
+        <w:t xml:space="preserve">Descripción</w:t>
+      </w:r>
+      <w:r>
+        <w:rPr>
+          <w:rtl w:val="0"/>
+        </w:rPr>
+        <w:t xml:space="preserve">: es una plataforma de pagos en línea perteneciente a </w:t>
+      </w:r>
+      <w:r>
+        <w:rPr>
+          <w:b w:val="1"/>
+          <w:rtl w:val="0"/>
+        </w:rPr>
+        <w:t xml:space="preserve">MercadoLibre</w:t>
+      </w:r>
+      <w:r>
+        <w:rPr>
+          <w:rtl w:val="0"/>
+        </w:rPr>
+        <w:t xml:space="preserve">, una de las mayores empresas de comercio electrónico en América Latina. Su propósito principal es facilitar transacciones electrónicas seguras entre compradores y vendedores, tanto en sitios web como en aplicaciones móviles.</w:t>
+      </w:r>
+    </w:p>
+    <w:p>
+      <w:pPr>
+        <w:widowControl w:val="0"/>
+        <w:numPr>
+          <w:ilvl w:val="1"/>
+          <w:numId w:val="13"/>
+        </w:numPr>
+        <w:spacing w:after="240" w:before="0" w:beforeAutospacing="0" w:line="360" w:lineRule="auto"/>
+        <w:ind w:left="1440" w:hanging="360"/>
+        <w:jc w:val="both"/>
+        <w:rPr>
+          <w:rFonts w:ascii="Calibri" w:cs="Calibri" w:eastAsia="Calibri" w:hAnsi="Calibri"/>
+        </w:rPr>
+      </w:pPr>
+      <w:r>
+        <w:rPr>
+          <w:b w:val="1"/>
+          <w:rtl w:val="0"/>
+        </w:rPr>
+        <w:t xml:space="preserve">Personalización</w:t>
+      </w:r>
+      <w:r>
+        <w:rPr>
+          <w:rtl w:val="0"/>
+        </w:rPr>
+        <w:t xml:space="preserve">: Se implementará principalmente para realizar el pago de las reservas y cupos para cada usuario en el partido.</w:t>
+      </w:r>
+      <w:r>
+        <w:br w:type="page"/>
+      </w:r>
+      <w:r>
+        <w:rPr>
+          <w:rtl w:val="0"/>
+        </w:rPr>
+      </w:r>
+    </w:p>
+    <w:p>
+      <w:pPr>
+        <w:pStyle w:val="Heading2"/>
+        <w:rPr/>
+      </w:pPr>
+      <w:bookmarkStart w:colFirst="0" w:colLast="0" w:name="_sedak6c4vhla" w:id="13"/>
+      <w:bookmarkEnd w:id="13"/>
+      <w:r>
+        <w:rPr>
+          <w:rtl w:val="0"/>
+        </w:rPr>
+        <w:t xml:space="preserve">3.2. Flujo de Datos</w:t>
+      </w:r>
+    </w:p>
+    <w:p>
+      <w:pPr>
+        <w:widowControl w:val="0"/>
+        <w:spacing w:after="240" w:before="240" w:line="360" w:lineRule="auto"/>
+        <w:jc w:val="both"/>
+        <w:rPr/>
+      </w:pPr>
+      <w:r>
+        <w:rPr>
+          <w:rtl w:val="0"/>
+        </w:rPr>
+        <w:t xml:space="preserve">El flujo de datos en </w:t>
+      </w:r>
+      <w:r>
+        <w:rPr>
+          <w:b w:val="1"/>
+          <w:rtl w:val="0"/>
+        </w:rPr>
+        <w:t xml:space="preserve">"FlashMatch"</w:t>
+      </w:r>
+      <w:r>
+        <w:rPr>
+          <w:rtl w:val="0"/>
+        </w:rPr>
+        <w:t xml:space="preserve"> se describe a continuación:</w:t>
+      </w:r>
+    </w:p>
+    <w:p>
+      <w:pPr>
+        <w:widowControl w:val="0"/>
+        <w:numPr>
+          <w:ilvl w:val="0"/>
+          <w:numId w:val="11"/>
+        </w:numPr>
+        <w:spacing w:after="0" w:afterAutospacing="0" w:before="240" w:line="360" w:lineRule="auto"/>
+        <w:ind w:left="720" w:hanging="360"/>
+        <w:jc w:val="both"/>
+        <w:rPr>
+          <w:rFonts w:ascii="Calibri" w:cs="Calibri" w:eastAsia="Calibri" w:hAnsi="Calibri"/>
+        </w:rPr>
+      </w:pPr>
+      <w:r>
+        <w:rPr>
+          <w:b w:val="1"/>
+          <w:rtl w:val="0"/>
+        </w:rPr>
+        <w:t xml:space="preserve">Interacción del Usuario</w:t>
+      </w:r>
+      <w:r>
+        <w:rPr>
+          <w:rtl w:val="0"/>
+        </w:rPr>
+        <w:t xml:space="preserve">:</w:t>
+      </w:r>
+    </w:p>
+    <w:p>
+      <w:pPr>
+        <w:widowControl w:val="0"/>
+        <w:numPr>
+          <w:ilvl w:val="1"/>
+          <w:numId w:val="11"/>
+        </w:numPr>
+        <w:spacing w:after="0" w:afterAutospacing="0" w:before="0" w:beforeAutospacing="0" w:line="360" w:lineRule="auto"/>
+        <w:ind w:left="1440" w:hanging="360"/>
+        <w:jc w:val="both"/>
+        <w:rPr/>
+      </w:pPr>
+      <w:r>
+        <w:rPr>
+          <w:rtl w:val="0"/>
+        </w:rPr>
+        <w:t xml:space="preserve">Los usuarios inician sesión en la aplicación, buscan equipos o crean partidos a través de la interfaz móvil.</w:t>
+      </w:r>
+    </w:p>
+    <w:p>
+      <w:pPr>
+        <w:widowControl w:val="0"/>
+        <w:numPr>
+          <w:ilvl w:val="0"/>
+          <w:numId w:val="11"/>
+        </w:numPr>
+        <w:spacing w:after="0" w:afterAutospacing="0" w:before="0" w:beforeAutospacing="0" w:line="360" w:lineRule="auto"/>
+        <w:ind w:left="720" w:hanging="360"/>
+        <w:jc w:val="both"/>
+        <w:rPr>
+          <w:rFonts w:ascii="Calibri" w:cs="Calibri" w:eastAsia="Calibri" w:hAnsi="Calibri"/>
+        </w:rPr>
+      </w:pPr>
+      <w:r>
+        <w:rPr>
+          <w:b w:val="1"/>
+          <w:rtl w:val="0"/>
+        </w:rPr>
+        <w:t xml:space="preserve">Solicitud a la API REST</w:t>
+      </w:r>
+      <w:r>
+        <w:rPr>
+          <w:rtl w:val="0"/>
+        </w:rPr>
+        <w:t xml:space="preserve">:</w:t>
+      </w:r>
+    </w:p>
+    <w:p>
+      <w:pPr>
+        <w:widowControl w:val="0"/>
+        <w:numPr>
+          <w:ilvl w:val="1"/>
+          <w:numId w:val="11"/>
+        </w:numPr>
+        <w:spacing w:after="0" w:afterAutospacing="0" w:before="0" w:beforeAutospacing="0" w:line="360" w:lineRule="auto"/>
+        <w:ind w:left="1440" w:hanging="360"/>
+        <w:jc w:val="both"/>
+        <w:rPr/>
+      </w:pPr>
+      <w:r>
+        <w:rPr>
+          <w:rtl w:val="0"/>
+        </w:rPr>
+        <w:t xml:space="preserve">Las acciones del usuario generan solicitudes HTTP a la API REST, que valida la autenticación y autorización del usuario antes de procesar la solicitud.</w:t>
+      </w:r>
+    </w:p>
+    <w:p>
+      <w:pPr>
+        <w:widowControl w:val="0"/>
+        <w:numPr>
+          <w:ilvl w:val="0"/>
+          <w:numId w:val="11"/>
+        </w:numPr>
+        <w:spacing w:after="0" w:afterAutospacing="0" w:before="0" w:beforeAutospacing="0" w:line="360" w:lineRule="auto"/>
+        <w:ind w:left="720" w:hanging="360"/>
+        <w:jc w:val="both"/>
+        <w:rPr>
+          <w:rFonts w:ascii="Calibri" w:cs="Calibri" w:eastAsia="Calibri" w:hAnsi="Calibri"/>
+        </w:rPr>
+      </w:pPr>
+      <w:r>
+        <w:rPr>
+          <w:b w:val="1"/>
+          <w:rtl w:val="0"/>
+        </w:rPr>
+        <w:t xml:space="preserve">Gestión de Datos</w:t>
+      </w:r>
+      <w:r>
+        <w:rPr>
+          <w:rtl w:val="0"/>
+        </w:rPr>
+        <w:t xml:space="preserve">:</w:t>
+      </w:r>
+    </w:p>
+    <w:p>
+      <w:pPr>
+        <w:widowControl w:val="0"/>
+        <w:numPr>
+          <w:ilvl w:val="1"/>
+          <w:numId w:val="11"/>
+        </w:numPr>
+        <w:spacing w:after="0" w:afterAutospacing="0" w:before="0" w:beforeAutospacing="0" w:line="360" w:lineRule="auto"/>
+        <w:ind w:left="1440" w:hanging="360"/>
+        <w:jc w:val="both"/>
+        <w:rPr/>
+      </w:pPr>
+      <w:r>
+        <w:rPr>
+          <w:rtl w:val="0"/>
+        </w:rPr>
+        <w:t xml:space="preserve">La API REST interactúa con la base de datos PostgreSQL a través de TypeORM, recuperando, insertando o modificando datos según sea necesario.</w:t>
+      </w:r>
+    </w:p>
+    <w:p>
+      <w:pPr>
+        <w:widowControl w:val="0"/>
+        <w:numPr>
+          <w:ilvl w:val="1"/>
+          <w:numId w:val="11"/>
+        </w:numPr>
+        <w:spacing w:after="0" w:afterAutospacing="0" w:before="0" w:beforeAutospacing="0" w:line="360" w:lineRule="auto"/>
+        <w:ind w:left="1440" w:hanging="360"/>
+        <w:jc w:val="both"/>
+        <w:rPr/>
+      </w:pPr>
+      <w:r>
+        <w:rPr>
+          <w:rtl w:val="0"/>
+        </w:rPr>
+        <w:t xml:space="preserve">Los resultados se devuelven al frontend en formato JSON.</w:t>
+      </w:r>
+    </w:p>
+    <w:p>
+      <w:pPr>
+        <w:widowControl w:val="0"/>
+        <w:numPr>
+          <w:ilvl w:val="0"/>
+          <w:numId w:val="11"/>
+        </w:numPr>
+        <w:spacing w:after="0" w:afterAutospacing="0" w:before="0" w:beforeAutospacing="0" w:line="360" w:lineRule="auto"/>
+        <w:ind w:left="720" w:hanging="360"/>
+        <w:jc w:val="both"/>
+        <w:rPr>
+          <w:rFonts w:ascii="Calibri" w:cs="Calibri" w:eastAsia="Calibri" w:hAnsi="Calibri"/>
+        </w:rPr>
+      </w:pPr>
+      <w:r>
+        <w:rPr>
+          <w:b w:val="1"/>
+          <w:rtl w:val="0"/>
+        </w:rPr>
+        <w:t xml:space="preserve">Inteligencia Artificial</w:t>
+      </w:r>
+      <w:r>
+        <w:rPr>
+          <w:rtl w:val="0"/>
+        </w:rPr>
+        <w:t xml:space="preserve">:</w:t>
+      </w:r>
+    </w:p>
+    <w:p>
+      <w:pPr>
+        <w:widowControl w:val="0"/>
+        <w:numPr>
+          <w:ilvl w:val="1"/>
+          <w:numId w:val="11"/>
+        </w:numPr>
+        <w:spacing w:after="0" w:afterAutospacing="0" w:before="0" w:beforeAutospacing="0" w:line="360" w:lineRule="auto"/>
+        <w:ind w:left="1440" w:hanging="360"/>
+        <w:jc w:val="both"/>
+        <w:rPr/>
+      </w:pPr>
+      <w:r>
+        <w:rPr>
+          <w:rtl w:val="0"/>
+        </w:rPr>
+        <w:t xml:space="preserve">Al solicitar recomendaciones, el backend envía datos relevantes a los microservicios de IA.</w:t>
+      </w:r>
+    </w:p>
+    <w:p>
+      <w:pPr>
+        <w:widowControl w:val="0"/>
+        <w:numPr>
+          <w:ilvl w:val="1"/>
+          <w:numId w:val="11"/>
+        </w:numPr>
+        <w:spacing w:after="0" w:afterAutospacing="0" w:before="0" w:beforeAutospacing="0" w:line="360" w:lineRule="auto"/>
+        <w:ind w:left="1440" w:hanging="360"/>
+        <w:jc w:val="both"/>
+        <w:rPr/>
+      </w:pPr>
+      <w:r>
+        <w:rPr>
+          <w:rtl w:val="0"/>
+        </w:rPr>
+        <w:t xml:space="preserve">Estos microservicios procesan la información, ejecutan modelos de machine learning y devuelven recomendaciones optimizadas al backend.</w:t>
+      </w:r>
+    </w:p>
+    <w:p>
+      <w:pPr>
+        <w:widowControl w:val="0"/>
+        <w:numPr>
+          <w:ilvl w:val="0"/>
+          <w:numId w:val="11"/>
+        </w:numPr>
+        <w:spacing w:after="0" w:afterAutospacing="0" w:before="0" w:beforeAutospacing="0" w:line="360" w:lineRule="auto"/>
+        <w:ind w:left="720" w:hanging="360"/>
+        <w:jc w:val="both"/>
+        <w:rPr>
+          <w:rFonts w:ascii="Calibri" w:cs="Calibri" w:eastAsia="Calibri" w:hAnsi="Calibri"/>
+        </w:rPr>
+      </w:pPr>
+      <w:r>
+        <w:rPr>
+          <w:b w:val="1"/>
+          <w:rtl w:val="0"/>
+        </w:rPr>
+        <w:t xml:space="preserve">Notificaciones Push</w:t>
+      </w:r>
+      <w:r>
+        <w:rPr>
+          <w:rtl w:val="0"/>
+        </w:rPr>
+        <w:t xml:space="preserve">:</w:t>
+      </w:r>
+    </w:p>
+    <w:p>
+      <w:pPr>
+        <w:widowControl w:val="0"/>
+        <w:numPr>
+          <w:ilvl w:val="1"/>
+          <w:numId w:val="11"/>
+        </w:numPr>
+        <w:spacing w:after="240" w:before="0" w:beforeAutospacing="0" w:line="360" w:lineRule="auto"/>
+        <w:ind w:left="1440" w:hanging="360"/>
+        <w:jc w:val="both"/>
+        <w:rPr/>
+      </w:pPr>
+      <w:r>
+        <w:rPr>
+          <w:rtl w:val="0"/>
+        </w:rPr>
+        <w:t xml:space="preserve">Cuando ocurre un evento relevante, el backend envía una notificación a FCM, que se encarga de entregar la alerta a los dispositivos móviles de los usuarios.</w:t>
+      </w:r>
+    </w:p>
+    <w:p>
+      <w:pPr>
+        <w:pStyle w:val="Heading3"/>
+        <w:keepNext w:val="0"/>
+        <w:keepLines w:val="0"/>
+        <w:widowControl w:val="0"/>
         <w:spacing w:before="280" w:lineRule="auto"/>
         <w:jc w:val="both"/>
         <w:rPr>
@@ -2957,8 +3140,8 @@
           <w:szCs w:val="26"/>
         </w:rPr>
       </w:pPr>
-      <w:bookmarkStart w:colFirst="0" w:colLast="0" w:name="_x4bjrrez0wuh" w:id="12"/>
-      <w:bookmarkEnd w:id="12"/>
+      <w:bookmarkStart w:colFirst="0" w:colLast="0" w:name="_x4bjrrez0wuh" w:id="14"/>
+      <w:bookmarkEnd w:id="14"/>
       <w:r>
         <w:br w:type="page"/>
       </w:r>
@@ -2973,8 +3156,8 @@
         <w:pStyle w:val="Heading2"/>
         <w:rPr/>
       </w:pPr>
-      <w:bookmarkStart w:colFirst="0" w:colLast="0" w:name="_enhezeguw64c" w:id="13"/>
-      <w:bookmarkEnd w:id="13"/>
+      <w:bookmarkStart w:colFirst="0" w:colLast="0" w:name="_enhezeguw64c" w:id="15"/>
+      <w:bookmarkEnd w:id="15"/>
       <w:r>
         <w:rPr>
           <w:rtl w:val="0"/>
@@ -2986,7 +3169,6 @@
       <w:pPr>
         <w:widowControl w:val="0"/>
         <w:spacing w:after="240" w:before="240" w:lineRule="auto"/>
-        <w:jc w:val="both"/>
         <w:rPr>
           <w:rFonts w:ascii="Calibri" w:cs="Calibri" w:eastAsia="Calibri" w:hAnsi="Calibri"/>
         </w:rPr>
@@ -2997,9 +3179,9 @@
         </w:rPr>
         <w:drawing>
           <wp:inline distB="114300" distT="114300" distL="114300" distR="114300">
-            <wp:extent cx="5731200" cy="4800600"/>
+            <wp:extent cx="6357938" cy="4013448"/>
             <wp:effectExtent b="0" l="0" r="0" t="0"/>
-            <wp:docPr id="4" name="image4.png"/>
+            <wp:docPr id="2" name="image4.png"/>
             <a:graphic>
               <a:graphicData uri="http://schemas.openxmlformats.org/drawingml/2006/picture">
                 <pic:pic>
@@ -3017,7 +3199,7 @@
                   <pic:spPr>
                     <a:xfrm>
                       <a:off x="0" y="0"/>
-                      <a:ext cx="5731200" cy="4800600"/>
+                      <a:ext cx="6357938" cy="4013448"/>
                     </a:xfrm>
                     <a:prstGeom prst="rect"/>
                     <a:ln/>
@@ -3049,8 +3231,8 @@
           <w:szCs w:val="34"/>
         </w:rPr>
       </w:pPr>
-      <w:bookmarkStart w:colFirst="0" w:colLast="0" w:name="_n69jr06llrpm" w:id="14"/>
-      <w:bookmarkEnd w:id="14"/>
+      <w:bookmarkStart w:colFirst="0" w:colLast="0" w:name="_n69jr06llrpm" w:id="16"/>
+      <w:bookmarkEnd w:id="16"/>
       <w:r>
         <w:br w:type="page"/>
       </w:r>
@@ -3070,8 +3252,8 @@
         <w:jc w:val="both"/>
         <w:rPr/>
       </w:pPr>
-      <w:bookmarkStart w:colFirst="0" w:colLast="0" w:name="_iu6m492qxns1" w:id="15"/>
-      <w:bookmarkEnd w:id="15"/>
+      <w:bookmarkStart w:colFirst="0" w:colLast="0" w:name="_iu6m492qxns1" w:id="17"/>
+      <w:bookmarkEnd w:id="17"/>
       <w:r>
         <w:rPr>
           <w:rtl w:val="0"/>
@@ -3089,8 +3271,8 @@
         <w:jc w:val="both"/>
         <w:rPr/>
       </w:pPr>
-      <w:bookmarkStart w:colFirst="0" w:colLast="0" w:name="_5mic0iuxse5m" w:id="16"/>
-      <w:bookmarkEnd w:id="16"/>
+      <w:bookmarkStart w:colFirst="0" w:colLast="0" w:name="_5mic0iuxse5m" w:id="18"/>
+      <w:bookmarkEnd w:id="18"/>
       <w:r>
         <w:rPr>
           <w:rtl w:val="0"/>
@@ -3103,7 +3285,7 @@
         <w:widowControl w:val="0"/>
         <w:numPr>
           <w:ilvl w:val="0"/>
-          <w:numId w:val="14"/>
+          <w:numId w:val="8"/>
         </w:numPr>
         <w:spacing w:after="0" w:afterAutospacing="0" w:before="240" w:line="360" w:lineRule="auto"/>
         <w:ind w:left="720" w:hanging="360"/>
@@ -3131,7 +3313,7 @@
         <w:widowControl w:val="0"/>
         <w:numPr>
           <w:ilvl w:val="1"/>
-          <w:numId w:val="14"/>
+          <w:numId w:val="8"/>
         </w:numPr>
         <w:spacing w:after="0" w:afterAutospacing="0" w:before="0" w:beforeAutospacing="0" w:line="360" w:lineRule="auto"/>
         <w:ind w:left="1440" w:hanging="360"/>
@@ -3150,7 +3332,7 @@
         <w:widowControl w:val="0"/>
         <w:numPr>
           <w:ilvl w:val="1"/>
-          <w:numId w:val="14"/>
+          <w:numId w:val="8"/>
         </w:numPr>
         <w:spacing w:after="0" w:afterAutospacing="0" w:before="0" w:beforeAutospacing="0" w:line="360" w:lineRule="auto"/>
         <w:ind w:left="1440" w:hanging="360"/>
@@ -3169,7 +3351,7 @@
         <w:widowControl w:val="0"/>
         <w:numPr>
           <w:ilvl w:val="0"/>
-          <w:numId w:val="14"/>
+          <w:numId w:val="8"/>
         </w:numPr>
         <w:spacing w:after="0" w:afterAutospacing="0" w:before="0" w:beforeAutospacing="0" w:line="360" w:lineRule="auto"/>
         <w:ind w:left="720" w:hanging="360"/>
@@ -3197,7 +3379,7 @@
         <w:widowControl w:val="0"/>
         <w:numPr>
           <w:ilvl w:val="1"/>
-          <w:numId w:val="14"/>
+          <w:numId w:val="8"/>
         </w:numPr>
         <w:spacing w:after="240" w:before="0" w:beforeAutospacing="0" w:line="360" w:lineRule="auto"/>
         <w:ind w:left="1440" w:hanging="360"/>
@@ -3221,8 +3403,8 @@
         <w:jc w:val="both"/>
         <w:rPr/>
       </w:pPr>
-      <w:bookmarkStart w:colFirst="0" w:colLast="0" w:name="_y25i72adu45k" w:id="17"/>
-      <w:bookmarkEnd w:id="17"/>
+      <w:bookmarkStart w:colFirst="0" w:colLast="0" w:name="_y25i72adu45k" w:id="19"/>
+      <w:bookmarkEnd w:id="19"/>
       <w:r>
         <w:rPr>
           <w:rtl w:val="0"/>
@@ -3235,7 +3417,7 @@
         <w:widowControl w:val="0"/>
         <w:numPr>
           <w:ilvl w:val="0"/>
-          <w:numId w:val="3"/>
+          <w:numId w:val="15"/>
         </w:numPr>
         <w:spacing w:after="0" w:afterAutospacing="0" w:before="240" w:line="360" w:lineRule="auto"/>
         <w:ind w:left="720" w:hanging="360"/>
@@ -3263,7 +3445,7 @@
         <w:widowControl w:val="0"/>
         <w:numPr>
           <w:ilvl w:val="1"/>
-          <w:numId w:val="3"/>
+          <w:numId w:val="15"/>
         </w:numPr>
         <w:spacing w:after="240" w:before="0" w:beforeAutospacing="0" w:line="360" w:lineRule="auto"/>
         <w:ind w:left="1440" w:hanging="360"/>
@@ -3287,8 +3469,8 @@
         <w:jc w:val="both"/>
         <w:rPr/>
       </w:pPr>
-      <w:bookmarkStart w:colFirst="0" w:colLast="0" w:name="_g95fhcfir4zg" w:id="18"/>
-      <w:bookmarkEnd w:id="18"/>
+      <w:bookmarkStart w:colFirst="0" w:colLast="0" w:name="_g95fhcfir4zg" w:id="20"/>
+      <w:bookmarkEnd w:id="20"/>
       <w:r>
         <w:rPr>
           <w:rtl w:val="0"/>
@@ -3301,7 +3483,7 @@
         <w:widowControl w:val="0"/>
         <w:numPr>
           <w:ilvl w:val="0"/>
-          <w:numId w:val="11"/>
+          <w:numId w:val="16"/>
         </w:numPr>
         <w:spacing w:after="0" w:afterAutospacing="0" w:before="240" w:line="360" w:lineRule="auto"/>
         <w:ind w:left="720" w:hanging="360"/>
@@ -3329,7 +3511,7 @@
         <w:widowControl w:val="0"/>
         <w:numPr>
           <w:ilvl w:val="1"/>
-          <w:numId w:val="11"/>
+          <w:numId w:val="16"/>
         </w:numPr>
         <w:spacing w:after="0" w:afterAutospacing="0" w:before="0" w:beforeAutospacing="0" w:line="360" w:lineRule="auto"/>
         <w:ind w:left="1440" w:hanging="360"/>
@@ -3348,7 +3530,7 @@
         <w:widowControl w:val="0"/>
         <w:numPr>
           <w:ilvl w:val="1"/>
-          <w:numId w:val="11"/>
+          <w:numId w:val="16"/>
         </w:numPr>
         <w:spacing w:after="0" w:afterAutospacing="0" w:before="0" w:beforeAutospacing="0" w:line="360" w:lineRule="auto"/>
         <w:ind w:left="1440" w:hanging="360"/>
@@ -3367,7 +3549,7 @@
         <w:widowControl w:val="0"/>
         <w:numPr>
           <w:ilvl w:val="0"/>
-          <w:numId w:val="11"/>
+          <w:numId w:val="16"/>
         </w:numPr>
         <w:spacing w:after="0" w:afterAutospacing="0" w:before="0" w:beforeAutospacing="0" w:line="360" w:lineRule="auto"/>
         <w:ind w:left="720" w:hanging="360"/>
@@ -3395,7 +3577,7 @@
         <w:widowControl w:val="0"/>
         <w:numPr>
           <w:ilvl w:val="1"/>
-          <w:numId w:val="11"/>
+          <w:numId w:val="16"/>
         </w:numPr>
         <w:spacing w:after="240" w:before="0" w:beforeAutospacing="0" w:line="360" w:lineRule="auto"/>
         <w:ind w:left="1440" w:hanging="360"/>
@@ -3421,8 +3603,8 @@
         <w:jc w:val="both"/>
         <w:rPr/>
       </w:pPr>
-      <w:bookmarkStart w:colFirst="0" w:colLast="0" w:name="_hormj94alerl" w:id="19"/>
-      <w:bookmarkEnd w:id="19"/>
+      <w:bookmarkStart w:colFirst="0" w:colLast="0" w:name="_hormj94alerl" w:id="21"/>
+      <w:bookmarkEnd w:id="21"/>
       <w:r>
         <w:rPr>
           <w:rtl w:val="0"/>
@@ -3435,7 +3617,7 @@
         <w:widowControl w:val="0"/>
         <w:numPr>
           <w:ilvl w:val="0"/>
-          <w:numId w:val="5"/>
+          <w:numId w:val="6"/>
         </w:numPr>
         <w:spacing w:after="0" w:afterAutospacing="0" w:before="240" w:line="360" w:lineRule="auto"/>
         <w:ind w:left="720" w:hanging="360"/>
@@ -3463,7 +3645,7 @@
         <w:widowControl w:val="0"/>
         <w:numPr>
           <w:ilvl w:val="1"/>
-          <w:numId w:val="5"/>
+          <w:numId w:val="6"/>
         </w:numPr>
         <w:spacing w:after="240" w:before="0" w:beforeAutospacing="0" w:line="360" w:lineRule="auto"/>
         <w:ind w:left="1440" w:hanging="360"/>
@@ -3495,8 +3677,8 @@
         <w:jc w:val="both"/>
         <w:rPr/>
       </w:pPr>
-      <w:bookmarkStart w:colFirst="0" w:colLast="0" w:name="_7019yisk8kaj" w:id="20"/>
-      <w:bookmarkEnd w:id="20"/>
+      <w:bookmarkStart w:colFirst="0" w:colLast="0" w:name="_7019yisk8kaj" w:id="22"/>
+      <w:bookmarkEnd w:id="22"/>
       <w:r>
         <w:rPr>
           <w:rtl w:val="0"/>
@@ -3514,8 +3696,8 @@
         <w:jc w:val="both"/>
         <w:rPr/>
       </w:pPr>
-      <w:bookmarkStart w:colFirst="0" w:colLast="0" w:name="_4ntu0gfhirpm" w:id="21"/>
-      <w:bookmarkEnd w:id="21"/>
+      <w:bookmarkStart w:colFirst="0" w:colLast="0" w:name="_4ntu0gfhirpm" w:id="23"/>
+      <w:bookmarkEnd w:id="23"/>
       <w:r>
         <w:rPr>
           <w:rtl w:val="0"/>
@@ -3528,7 +3710,7 @@
         <w:widowControl w:val="0"/>
         <w:numPr>
           <w:ilvl w:val="0"/>
-          <w:numId w:val="1"/>
+          <w:numId w:val="2"/>
         </w:numPr>
         <w:spacing w:after="0" w:afterAutospacing="0" w:before="240" w:line="360" w:lineRule="auto"/>
         <w:ind w:left="720" w:hanging="360"/>
@@ -3556,7 +3738,7 @@
         <w:widowControl w:val="0"/>
         <w:numPr>
           <w:ilvl w:val="1"/>
-          <w:numId w:val="1"/>
+          <w:numId w:val="2"/>
         </w:numPr>
         <w:spacing w:after="0" w:afterAutospacing="0" w:before="0" w:beforeAutospacing="0" w:line="360" w:lineRule="auto"/>
         <w:ind w:left="1440" w:hanging="360"/>
@@ -3575,7 +3757,7 @@
         <w:widowControl w:val="0"/>
         <w:numPr>
           <w:ilvl w:val="1"/>
-          <w:numId w:val="1"/>
+          <w:numId w:val="2"/>
         </w:numPr>
         <w:spacing w:after="240" w:before="0" w:beforeAutospacing="0" w:line="360" w:lineRule="auto"/>
         <w:ind w:left="1440" w:hanging="360"/>
@@ -3599,8 +3781,8 @@
         <w:jc w:val="both"/>
         <w:rPr/>
       </w:pPr>
-      <w:bookmarkStart w:colFirst="0" w:colLast="0" w:name="_ttgxrx7o5eom" w:id="22"/>
-      <w:bookmarkEnd w:id="22"/>
+      <w:bookmarkStart w:colFirst="0" w:colLast="0" w:name="_ttgxrx7o5eom" w:id="24"/>
+      <w:bookmarkEnd w:id="24"/>
       <w:r>
         <w:rPr>
           <w:rtl w:val="0"/>
@@ -3613,7 +3795,7 @@
         <w:widowControl w:val="0"/>
         <w:numPr>
           <w:ilvl w:val="0"/>
-          <w:numId w:val="4"/>
+          <w:numId w:val="12"/>
         </w:numPr>
         <w:spacing w:after="0" w:afterAutospacing="0" w:before="240" w:line="360" w:lineRule="auto"/>
         <w:ind w:left="720" w:hanging="360"/>
@@ -3641,7 +3823,7 @@
         <w:widowControl w:val="0"/>
         <w:numPr>
           <w:ilvl w:val="1"/>
-          <w:numId w:val="4"/>
+          <w:numId w:val="12"/>
         </w:numPr>
         <w:spacing w:after="0" w:afterAutospacing="0" w:before="0" w:beforeAutospacing="0" w:line="360" w:lineRule="auto"/>
         <w:ind w:left="1440" w:hanging="360"/>
@@ -3660,7 +3842,7 @@
         <w:widowControl w:val="0"/>
         <w:numPr>
           <w:ilvl w:val="1"/>
-          <w:numId w:val="4"/>
+          <w:numId w:val="12"/>
         </w:numPr>
         <w:spacing w:after="240" w:before="0" w:beforeAutospacing="0" w:line="360" w:lineRule="auto"/>
         <w:ind w:left="1440" w:hanging="360"/>
@@ -3684,8 +3866,8 @@
         <w:jc w:val="both"/>
         <w:rPr/>
       </w:pPr>
-      <w:bookmarkStart w:colFirst="0" w:colLast="0" w:name="_zag7zfcjyhac" w:id="23"/>
-      <w:bookmarkEnd w:id="23"/>
+      <w:bookmarkStart w:colFirst="0" w:colLast="0" w:name="_zag7zfcjyhac" w:id="25"/>
+      <w:bookmarkEnd w:id="25"/>
       <w:r>
         <w:rPr>
           <w:rtl w:val="0"/>
@@ -3698,7 +3880,7 @@
         <w:widowControl w:val="0"/>
         <w:numPr>
           <w:ilvl w:val="0"/>
-          <w:numId w:val="9"/>
+          <w:numId w:val="5"/>
         </w:numPr>
         <w:spacing w:after="0" w:afterAutospacing="0" w:before="240" w:line="360" w:lineRule="auto"/>
         <w:ind w:left="720" w:hanging="360"/>
@@ -3726,7 +3908,7 @@
         <w:widowControl w:val="0"/>
         <w:numPr>
           <w:ilvl w:val="1"/>
-          <w:numId w:val="9"/>
+          <w:numId w:val="5"/>
         </w:numPr>
         <w:spacing w:after="240" w:before="0" w:beforeAutospacing="0" w:line="360" w:lineRule="auto"/>
         <w:ind w:left="1440" w:hanging="360"/>
@@ -3754,8 +3936,8 @@
           <w:szCs w:val="34"/>
         </w:rPr>
       </w:pPr>
-      <w:bookmarkStart w:colFirst="0" w:colLast="0" w:name="_dna5ffukp3d" w:id="24"/>
-      <w:bookmarkEnd w:id="24"/>
+      <w:bookmarkStart w:colFirst="0" w:colLast="0" w:name="_dna5ffukp3d" w:id="26"/>
+      <w:bookmarkEnd w:id="26"/>
       <w:r>
         <w:br w:type="page"/>
       </w:r>
@@ -3775,8 +3957,8 @@
         <w:jc w:val="both"/>
         <w:rPr/>
       </w:pPr>
-      <w:bookmarkStart w:colFirst="0" w:colLast="0" w:name="_tg9nm7w6281l" w:id="25"/>
-      <w:bookmarkEnd w:id="25"/>
+      <w:bookmarkStart w:colFirst="0" w:colLast="0" w:name="_tg9nm7w6281l" w:id="27"/>
+      <w:bookmarkEnd w:id="27"/>
       <w:r>
         <w:rPr>
           <w:rtl w:val="0"/>
@@ -3923,12 +4105,12 @@
           <wp:extent cx="1646602" cy="404813"/>
           <wp:effectExtent b="0" l="0" r="0" t="0"/>
           <wp:wrapNone/>
-          <wp:docPr id="3" name="image2.png"/>
+          <wp:docPr id="4" name="image3.png"/>
           <a:graphic>
             <a:graphicData uri="http://schemas.openxmlformats.org/drawingml/2006/picture">
               <pic:pic>
                 <pic:nvPicPr>
-                  <pic:cNvPr id="0" name="image2.png"/>
+                  <pic:cNvPr id="0" name="image3.png"/>
                   <pic:cNvPicPr preferRelativeResize="0"/>
                 </pic:nvPicPr>
                 <pic:blipFill>
@@ -5121,8 +5303,8 @@
   <w:abstractNum w:abstractNumId="11">
     <w:lvl w:ilvl="0">
       <w:start w:val="1"/>
-      <w:numFmt w:val="bullet"/>
-      <w:lvlText w:val="●"/>
+      <w:numFmt w:val="decimal"/>
+      <w:lvlText w:val="%1."/>
       <w:lvlJc w:val="left"/>
       <w:pPr>
         <w:ind w:left="720" w:hanging="360"/>
@@ -5145,8 +5327,8 @@
     </w:lvl>
     <w:lvl w:ilvl="2">
       <w:start w:val="1"/>
-      <w:numFmt w:val="bullet"/>
-      <w:lvlText w:val="■"/>
+      <w:numFmt w:val="lowerRoman"/>
+      <w:lvlText w:val="%3."/>
       <w:lvlJc w:val="left"/>
       <w:pPr>
         <w:ind w:left="2160" w:hanging="360"/>
@@ -5157,8 +5339,8 @@
     </w:lvl>
     <w:lvl w:ilvl="3">
       <w:start w:val="1"/>
-      <w:numFmt w:val="bullet"/>
-      <w:lvlText w:val="●"/>
+      <w:numFmt w:val="decimal"/>
+      <w:lvlText w:val="%4."/>
       <w:lvlJc w:val="left"/>
       <w:pPr>
         <w:ind w:left="2880" w:hanging="360"/>
@@ -5169,8 +5351,8 @@
     </w:lvl>
     <w:lvl w:ilvl="4">
       <w:start w:val="1"/>
-      <w:numFmt w:val="bullet"/>
-      <w:lvlText w:val="○"/>
+      <w:numFmt w:val="lowerLetter"/>
+      <w:lvlText w:val="%5."/>
       <w:lvlJc w:val="left"/>
       <w:pPr>
         <w:ind w:left="3600" w:hanging="360"/>
@@ -5181,8 +5363,8 @@
     </w:lvl>
     <w:lvl w:ilvl="5">
       <w:start w:val="1"/>
-      <w:numFmt w:val="bullet"/>
-      <w:lvlText w:val="■"/>
+      <w:numFmt w:val="lowerRoman"/>
+      <w:lvlText w:val="%6."/>
       <w:lvlJc w:val="left"/>
       <w:pPr>
         <w:ind w:left="4320" w:hanging="360"/>
@@ -5193,8 +5375,8 @@
     </w:lvl>
     <w:lvl w:ilvl="6">
       <w:start w:val="1"/>
-      <w:numFmt w:val="bullet"/>
-      <w:lvlText w:val="●"/>
+      <w:numFmt w:val="decimal"/>
+      <w:lvlText w:val="%7."/>
       <w:lvlJc w:val="left"/>
       <w:pPr>
         <w:ind w:left="5040" w:hanging="360"/>
@@ -5205,8 +5387,8 @@
     </w:lvl>
     <w:lvl w:ilvl="7">
       <w:start w:val="1"/>
-      <w:numFmt w:val="bullet"/>
-      <w:lvlText w:val="○"/>
+      <w:numFmt w:val="lowerLetter"/>
+      <w:lvlText w:val="%8."/>
       <w:lvlJc w:val="left"/>
       <w:pPr>
         <w:ind w:left="5760" w:hanging="360"/>
@@ -5217,8 +5399,8 @@
     </w:lvl>
     <w:lvl w:ilvl="8">
       <w:start w:val="1"/>
-      <w:numFmt w:val="bullet"/>
-      <w:lvlText w:val="■"/>
+      <w:numFmt w:val="lowerRoman"/>
+      <w:lvlText w:val="%9."/>
       <w:lvlJc w:val="left"/>
       <w:pPr>
         <w:ind w:left="6480" w:hanging="360"/>
@@ -5671,8 +5853,8 @@
   <w:abstractNum w:abstractNumId="16">
     <w:lvl w:ilvl="0">
       <w:start w:val="1"/>
-      <w:numFmt w:val="decimal"/>
-      <w:lvlText w:val="%1."/>
+      <w:numFmt w:val="bullet"/>
+      <w:lvlText w:val="●"/>
       <w:lvlJc w:val="left"/>
       <w:pPr>
         <w:ind w:left="720" w:hanging="360"/>
@@ -5695,8 +5877,8 @@
     </w:lvl>
     <w:lvl w:ilvl="2">
       <w:start w:val="1"/>
-      <w:numFmt w:val="lowerRoman"/>
-      <w:lvlText w:val="%3."/>
+      <w:numFmt w:val="bullet"/>
+      <w:lvlText w:val="■"/>
       <w:lvlJc w:val="left"/>
       <w:pPr>
         <w:ind w:left="2160" w:hanging="360"/>
@@ -5707,8 +5889,8 @@
     </w:lvl>
     <w:lvl w:ilvl="3">
       <w:start w:val="1"/>
-      <w:numFmt w:val="decimal"/>
-      <w:lvlText w:val="%4."/>
+      <w:numFmt w:val="bullet"/>
+      <w:lvlText w:val="●"/>
       <w:lvlJc w:val="left"/>
       <w:pPr>
         <w:ind w:left="2880" w:hanging="360"/>
@@ -5719,8 +5901,8 @@
     </w:lvl>
     <w:lvl w:ilvl="4">
       <w:start w:val="1"/>
-      <w:numFmt w:val="lowerLetter"/>
-      <w:lvlText w:val="%5."/>
+      <w:numFmt w:val="bullet"/>
+      <w:lvlText w:val="○"/>
       <w:lvlJc w:val="left"/>
       <w:pPr>
         <w:ind w:left="3600" w:hanging="360"/>
@@ -5731,8 +5913,8 @@
     </w:lvl>
     <w:lvl w:ilvl="5">
       <w:start w:val="1"/>
-      <w:numFmt w:val="lowerRoman"/>
-      <w:lvlText w:val="%6."/>
+      <w:numFmt w:val="bullet"/>
+      <w:lvlText w:val="■"/>
       <w:lvlJc w:val="left"/>
       <w:pPr>
         <w:ind w:left="4320" w:hanging="360"/>
@@ -5743,8 +5925,8 @@
     </w:lvl>
     <w:lvl w:ilvl="6">
       <w:start w:val="1"/>
-      <w:numFmt w:val="decimal"/>
-      <w:lvlText w:val="%7."/>
+      <w:numFmt w:val="bullet"/>
+      <w:lvlText w:val="●"/>
       <w:lvlJc w:val="left"/>
       <w:pPr>
         <w:ind w:left="5040" w:hanging="360"/>
@@ -5755,8 +5937,8 @@
     </w:lvl>
     <w:lvl w:ilvl="7">
       <w:start w:val="1"/>
-      <w:numFmt w:val="lowerLetter"/>
-      <w:lvlText w:val="%8."/>
+      <w:numFmt w:val="bullet"/>
+      <w:lvlText w:val="○"/>
       <w:lvlJc w:val="left"/>
       <w:pPr>
         <w:ind w:left="5760" w:hanging="360"/>
@@ -5767,8 +5949,8 @@
     </w:lvl>
     <w:lvl w:ilvl="8">
       <w:start w:val="1"/>
-      <w:numFmt w:val="lowerRoman"/>
-      <w:lvlText w:val="%9."/>
+      <w:numFmt w:val="bullet"/>
+      <w:lvlText w:val="■"/>
       <w:lvlJc w:val="left"/>
       <w:pPr>
         <w:ind w:left="6480" w:hanging="360"/>

</xml_diff>